<commit_message>
Added Explanation about the deletion of 'cons.conf.idx'
Added Explanation about the deletion of 'cons.conf.idx' which has a weak correlation but was deleted because I had an error with this variable when modeling.
</commit_message>
<xml_diff>
--- a/CIND820_Report and Results_Marina Golberg.docx
+++ b/CIND820_Report and Results_Marina Golberg.docx
@@ -272,8 +272,6 @@
         </w:rPr>
         <w:t>03</w:t>
       </w:r>
-      <w:bookmarkStart w:id="0" w:name="_GoBack"/>
-      <w:bookmarkEnd w:id="0"/>
       <w:r>
         <w:rPr>
           <w:rFonts w:ascii="Times New Roman" w:hAnsi="Times New Roman" w:cs="Times New Roman"/>
@@ -3374,14 +3372,14 @@
       <w:pPr>
         <w:pStyle w:val="Heading1"/>
       </w:pPr>
-      <w:bookmarkStart w:id="1" w:name="_Toc89457872"/>
+      <w:bookmarkStart w:id="0" w:name="_Toc89457872"/>
       <w:r>
         <w:t xml:space="preserve">Section 1: </w:t>
       </w:r>
       <w:r>
         <w:t>Abstract</w:t>
       </w:r>
-      <w:bookmarkEnd w:id="1"/>
+      <w:bookmarkEnd w:id="0"/>
     </w:p>
     <w:p>
       <w:pPr>
@@ -3729,11 +3727,11 @@
       <w:pPr>
         <w:pStyle w:val="Heading2"/>
       </w:pPr>
-      <w:bookmarkStart w:id="2" w:name="_Toc89457873"/>
+      <w:bookmarkStart w:id="1" w:name="_Toc89457873"/>
       <w:r>
         <w:t>Data Set Information:</w:t>
       </w:r>
-      <w:bookmarkEnd w:id="2"/>
+      <w:bookmarkEnd w:id="1"/>
     </w:p>
     <w:p>
       <w:pPr>
@@ -3792,14 +3790,14 @@
           <w:szCs w:val="24"/>
         </w:rPr>
       </w:pPr>
-      <w:bookmarkStart w:id="3" w:name="_Toc89457874"/>
+      <w:bookmarkStart w:id="2" w:name="_Toc89457874"/>
       <w:r>
         <w:rPr>
           <w:rStyle w:val="Heading2Char"/>
         </w:rPr>
         <w:t>Code and documentation for this project on GitHub repository as following:</w:t>
       </w:r>
-      <w:bookmarkEnd w:id="3"/>
+      <w:bookmarkEnd w:id="2"/>
       <w:r>
         <w:rPr>
           <w:rFonts w:ascii="Times New Roman" w:hAnsi="Times New Roman" w:cs="Times New Roman"/>
@@ -3840,7 +3838,7 @@
       <w:pPr>
         <w:pStyle w:val="Heading2"/>
       </w:pPr>
-      <w:bookmarkStart w:id="4" w:name="_Toc89457875"/>
+      <w:bookmarkStart w:id="3" w:name="_Toc89457875"/>
       <w:r>
         <w:t xml:space="preserve">The tools </w:t>
       </w:r>
@@ -3850,7 +3848,7 @@
       <w:r>
         <w:t>used for this project are:</w:t>
       </w:r>
-      <w:bookmarkEnd w:id="4"/>
+      <w:bookmarkEnd w:id="3"/>
     </w:p>
     <w:p>
       <w:pPr>
@@ -3864,7 +3862,6 @@
           <w:lang w:eastAsia="en-CA"/>
         </w:rPr>
       </w:pPr>
-      <w:proofErr w:type="spellStart"/>
       <w:r>
         <w:rPr>
           <w:rFonts w:ascii="Times New Roman" w:eastAsia="Times New Roman" w:hAnsi="Times New Roman" w:cs="Times New Roman"/>
@@ -3893,9 +3890,8 @@
           <w:szCs w:val="24"/>
           <w:lang w:eastAsia="en-CA"/>
         </w:rPr>
-        <w:t>ter</w:t>
-      </w:r>
-      <w:proofErr w:type="spellEnd"/>
+        <w:t xml:space="preserve">ter </w:t>
+      </w:r>
       <w:r>
         <w:rPr>
           <w:rFonts w:ascii="Times New Roman" w:eastAsia="Times New Roman" w:hAnsi="Times New Roman" w:cs="Times New Roman"/>
@@ -3904,7 +3900,7 @@
           <w:szCs w:val="24"/>
           <w:lang w:eastAsia="en-CA"/>
         </w:rPr>
-        <w:t xml:space="preserve"> </w:t>
+        <w:t xml:space="preserve">notebook </w:t>
       </w:r>
       <w:r>
         <w:rPr>
@@ -3914,7 +3910,7 @@
           <w:szCs w:val="24"/>
           <w:lang w:eastAsia="en-CA"/>
         </w:rPr>
-        <w:t xml:space="preserve">notebook </w:t>
+        <w:t>for Python environment, Pandas</w:t>
       </w:r>
       <w:r>
         <w:rPr>
@@ -3924,7 +3920,7 @@
           <w:szCs w:val="24"/>
           <w:lang w:eastAsia="en-CA"/>
         </w:rPr>
-        <w:t>for Python environment, Pandas</w:t>
+        <w:t xml:space="preserve"> </w:t>
       </w:r>
       <w:r>
         <w:rPr>
@@ -3934,7 +3930,7 @@
           <w:szCs w:val="24"/>
           <w:lang w:eastAsia="en-CA"/>
         </w:rPr>
-        <w:t xml:space="preserve"> </w:t>
+        <w:t>to perform data manipulation and analysis</w:t>
       </w:r>
       <w:r>
         <w:rPr>
@@ -3944,7 +3940,7 @@
           <w:szCs w:val="24"/>
           <w:lang w:eastAsia="en-CA"/>
         </w:rPr>
-        <w:t>to perform data manipulation and analysis</w:t>
+        <w:t>,</w:t>
       </w:r>
       <w:r>
         <w:rPr>
@@ -3954,8 +3950,9 @@
           <w:szCs w:val="24"/>
           <w:lang w:eastAsia="en-CA"/>
         </w:rPr>
-        <w:t>,</w:t>
-      </w:r>
+        <w:t xml:space="preserve"> </w:t>
+      </w:r>
+      <w:proofErr w:type="spellStart"/>
       <w:r>
         <w:rPr>
           <w:rFonts w:ascii="Times New Roman" w:eastAsia="Times New Roman" w:hAnsi="Times New Roman" w:cs="Times New Roman"/>
@@ -3964,9 +3961,9 @@
           <w:szCs w:val="24"/>
           <w:lang w:eastAsia="en-CA"/>
         </w:rPr>
-        <w:t xml:space="preserve"> </w:t>
-      </w:r>
-      <w:proofErr w:type="spellStart"/>
+        <w:t>NumPy</w:t>
+      </w:r>
+      <w:proofErr w:type="spellEnd"/>
       <w:r>
         <w:rPr>
           <w:rFonts w:ascii="Times New Roman" w:eastAsia="Times New Roman" w:hAnsi="Times New Roman" w:cs="Times New Roman"/>
@@ -3975,9 +3972,9 @@
           <w:szCs w:val="24"/>
           <w:lang w:eastAsia="en-CA"/>
         </w:rPr>
-        <w:t>NumPy</w:t>
-      </w:r>
-      <w:proofErr w:type="spellEnd"/>
+        <w:t xml:space="preserve"> will be used to perform a wide variety of mathematical operations on arrays, </w:t>
+      </w:r>
+      <w:proofErr w:type="spellStart"/>
       <w:r>
         <w:rPr>
           <w:rFonts w:ascii="Times New Roman" w:eastAsia="Times New Roman" w:hAnsi="Times New Roman" w:cs="Times New Roman"/>
@@ -3986,9 +3983,9 @@
           <w:szCs w:val="24"/>
           <w:lang w:eastAsia="en-CA"/>
         </w:rPr>
-        <w:t xml:space="preserve"> will be used to perform a wide variety of mathematical operations on arrays, </w:t>
-      </w:r>
-      <w:proofErr w:type="spellStart"/>
+        <w:t>Seaborn</w:t>
+      </w:r>
+      <w:proofErr w:type="spellEnd"/>
       <w:r>
         <w:rPr>
           <w:rFonts w:ascii="Times New Roman" w:eastAsia="Times New Roman" w:hAnsi="Times New Roman" w:cs="Times New Roman"/>
@@ -3997,9 +3994,9 @@
           <w:szCs w:val="24"/>
           <w:lang w:eastAsia="en-CA"/>
         </w:rPr>
-        <w:t>Seaborn</w:t>
-      </w:r>
-      <w:proofErr w:type="spellEnd"/>
+        <w:t xml:space="preserve">, </w:t>
+      </w:r>
+      <w:proofErr w:type="spellStart"/>
       <w:r>
         <w:rPr>
           <w:rFonts w:ascii="Times New Roman" w:eastAsia="Times New Roman" w:hAnsi="Times New Roman" w:cs="Times New Roman"/>
@@ -4008,9 +4005,9 @@
           <w:szCs w:val="24"/>
           <w:lang w:eastAsia="en-CA"/>
         </w:rPr>
-        <w:t xml:space="preserve">, </w:t>
-      </w:r>
-      <w:proofErr w:type="spellStart"/>
+        <w:t>Plotly</w:t>
+      </w:r>
+      <w:proofErr w:type="spellEnd"/>
       <w:r>
         <w:rPr>
           <w:rFonts w:ascii="Times New Roman" w:eastAsia="Times New Roman" w:hAnsi="Times New Roman" w:cs="Times New Roman"/>
@@ -4019,9 +4016,9 @@
           <w:szCs w:val="24"/>
           <w:lang w:eastAsia="en-CA"/>
         </w:rPr>
-        <w:t>Plotly</w:t>
-      </w:r>
-      <w:proofErr w:type="spellEnd"/>
+        <w:t xml:space="preserve"> and </w:t>
+      </w:r>
+      <w:proofErr w:type="spellStart"/>
       <w:r>
         <w:rPr>
           <w:rFonts w:ascii="Times New Roman" w:eastAsia="Times New Roman" w:hAnsi="Times New Roman" w:cs="Times New Roman"/>
@@ -4030,9 +4027,9 @@
           <w:szCs w:val="24"/>
           <w:lang w:eastAsia="en-CA"/>
         </w:rPr>
-        <w:t xml:space="preserve"> and </w:t>
-      </w:r>
-      <w:proofErr w:type="spellStart"/>
+        <w:t>Matplotlib</w:t>
+      </w:r>
+      <w:proofErr w:type="spellEnd"/>
       <w:r>
         <w:rPr>
           <w:rFonts w:ascii="Times New Roman" w:eastAsia="Times New Roman" w:hAnsi="Times New Roman" w:cs="Times New Roman"/>
@@ -4041,9 +4038,8 @@
           <w:szCs w:val="24"/>
           <w:lang w:eastAsia="en-CA"/>
         </w:rPr>
-        <w:t>Matplotlib</w:t>
-      </w:r>
-      <w:proofErr w:type="spellEnd"/>
+        <w:t xml:space="preserve"> will be used for data visualization statistical graphing and p</w:t>
+      </w:r>
       <w:r>
         <w:rPr>
           <w:rFonts w:ascii="Times New Roman" w:eastAsia="Times New Roman" w:hAnsi="Times New Roman" w:cs="Times New Roman"/>
@@ -4052,7 +4048,7 @@
           <w:szCs w:val="24"/>
           <w:lang w:eastAsia="en-CA"/>
         </w:rPr>
-        <w:t xml:space="preserve"> will be used for data visualization statistical graphing and p</w:t>
+        <w:t>lotting</w:t>
       </w:r>
       <w:r>
         <w:rPr>
@@ -4062,8 +4058,9 @@
           <w:szCs w:val="24"/>
           <w:lang w:eastAsia="en-CA"/>
         </w:rPr>
-        <w:t>lotting</w:t>
-      </w:r>
+        <w:t xml:space="preserve">, </w:t>
+      </w:r>
+      <w:proofErr w:type="spellStart"/>
       <w:r>
         <w:rPr>
           <w:rFonts w:ascii="Times New Roman" w:eastAsia="Times New Roman" w:hAnsi="Times New Roman" w:cs="Times New Roman"/>
@@ -4072,9 +4069,8 @@
           <w:szCs w:val="24"/>
           <w:lang w:eastAsia="en-CA"/>
         </w:rPr>
-        <w:t xml:space="preserve">, </w:t>
-      </w:r>
-      <w:proofErr w:type="spellStart"/>
+        <w:t>S</w:t>
+      </w:r>
       <w:r>
         <w:rPr>
           <w:rFonts w:ascii="Times New Roman" w:eastAsia="Times New Roman" w:hAnsi="Times New Roman" w:cs="Times New Roman"/>
@@ -4083,8 +4079,9 @@
           <w:szCs w:val="24"/>
           <w:lang w:eastAsia="en-CA"/>
         </w:rPr>
-        <w:t>S</w:t>
-      </w:r>
+        <w:t>klearn</w:t>
+      </w:r>
+      <w:proofErr w:type="spellEnd"/>
       <w:r>
         <w:rPr>
           <w:rFonts w:ascii="Times New Roman" w:eastAsia="Times New Roman" w:hAnsi="Times New Roman" w:cs="Times New Roman"/>
@@ -4093,9 +4090,8 @@
           <w:szCs w:val="24"/>
           <w:lang w:eastAsia="en-CA"/>
         </w:rPr>
-        <w:t>klearn</w:t>
-      </w:r>
-      <w:proofErr w:type="spellEnd"/>
+        <w:t xml:space="preserve"> </w:t>
+      </w:r>
       <w:r>
         <w:rPr>
           <w:rFonts w:ascii="Times New Roman" w:eastAsia="Times New Roman" w:hAnsi="Times New Roman" w:cs="Times New Roman"/>
@@ -4104,7 +4100,7 @@
           <w:szCs w:val="24"/>
           <w:lang w:eastAsia="en-CA"/>
         </w:rPr>
-        <w:t xml:space="preserve"> </w:t>
+        <w:t xml:space="preserve">will be used for </w:t>
       </w:r>
       <w:r>
         <w:rPr>
@@ -4114,7 +4110,7 @@
           <w:szCs w:val="24"/>
           <w:lang w:eastAsia="en-CA"/>
         </w:rPr>
-        <w:t xml:space="preserve">will be used for </w:t>
+        <w:t>classification</w:t>
       </w:r>
       <w:r>
         <w:rPr>
@@ -4124,7 +4120,7 @@
           <w:szCs w:val="24"/>
           <w:lang w:eastAsia="en-CA"/>
         </w:rPr>
-        <w:t>classification</w:t>
+        <w:t xml:space="preserve"> and </w:t>
       </w:r>
       <w:r>
         <w:rPr>
@@ -4134,7 +4130,7 @@
           <w:szCs w:val="24"/>
           <w:lang w:eastAsia="en-CA"/>
         </w:rPr>
-        <w:t xml:space="preserve"> and </w:t>
+        <w:t>regression</w:t>
       </w:r>
       <w:r>
         <w:rPr>
@@ -4144,7 +4140,7 @@
           <w:szCs w:val="24"/>
           <w:lang w:eastAsia="en-CA"/>
         </w:rPr>
-        <w:t>regression</w:t>
+        <w:t>,</w:t>
       </w:r>
       <w:r>
         <w:rPr>
@@ -4154,7 +4150,7 @@
           <w:szCs w:val="24"/>
           <w:lang w:eastAsia="en-CA"/>
         </w:rPr>
-        <w:t>,</w:t>
+        <w:t xml:space="preserve"> these </w:t>
       </w:r>
       <w:r>
         <w:rPr>
@@ -4164,16 +4160,6 @@
           <w:szCs w:val="24"/>
           <w:lang w:eastAsia="en-CA"/>
         </w:rPr>
-        <w:t xml:space="preserve"> these </w:t>
-      </w:r>
-      <w:r>
-        <w:rPr>
-          <w:rFonts w:ascii="Times New Roman" w:eastAsia="Times New Roman" w:hAnsi="Times New Roman" w:cs="Times New Roman"/>
-          <w:color w:val="111111"/>
-          <w:sz w:val="24"/>
-          <w:szCs w:val="24"/>
-          <w:lang w:eastAsia="en-CA"/>
-        </w:rPr>
         <w:t>library contains a lot of efficient tools for machine learning and statistical modeling.</w:t>
       </w:r>
     </w:p>
@@ -4181,7 +4167,7 @@
       <w:pPr>
         <w:pStyle w:val="Heading2"/>
       </w:pPr>
-      <w:bookmarkStart w:id="5" w:name="_Toc89457876"/>
+      <w:bookmarkStart w:id="4" w:name="_Toc89457876"/>
       <w:r>
         <w:t>S</w:t>
       </w:r>
@@ -4194,7 +4180,7 @@
       <w:r>
         <w:t>:</w:t>
       </w:r>
-      <w:bookmarkEnd w:id="5"/>
+      <w:bookmarkEnd w:id="4"/>
     </w:p>
     <w:p>
       <w:pPr>
@@ -4866,11 +4852,11 @@
       <w:pPr>
         <w:pStyle w:val="Heading1"/>
       </w:pPr>
-      <w:bookmarkStart w:id="6" w:name="_Toc89457877"/>
+      <w:bookmarkStart w:id="5" w:name="_Toc89457877"/>
       <w:r>
         <w:t>Section 2: Literature Review</w:t>
       </w:r>
-      <w:bookmarkEnd w:id="6"/>
+      <w:bookmarkEnd w:id="5"/>
     </w:p>
     <w:p>
       <w:pPr>
@@ -4959,7 +4945,7 @@
       <w:pPr>
         <w:pStyle w:val="Heading2"/>
       </w:pPr>
-      <w:bookmarkStart w:id="7" w:name="_Toc89457878"/>
+      <w:bookmarkStart w:id="6" w:name="_Toc89457878"/>
       <w:r>
         <w:t>P</w:t>
       </w:r>
@@ -4981,7 +4967,7 @@
       <w:r>
         <w:t>datasets</w:t>
       </w:r>
-      <w:bookmarkEnd w:id="7"/>
+      <w:bookmarkEnd w:id="6"/>
     </w:p>
     <w:p>
       <w:pPr>
@@ -5476,19 +5462,7 @@
           <w:u w:val="none"/>
           <w:shd w:val="clear" w:color="auto" w:fill="FFFFFF"/>
         </w:rPr>
-        <w:instrText xml:space="preserve"> HYPERLINK "https://www-proquest-com.ezproxy.lib.ryerson.ca/indexinglinkhandler/sng/au/Apampa,+Olatunji/$N?accountid=13631" \o "Click to search for more items</w:instrText>
-      </w:r>
-      <w:r>
-        <w:rPr>
-          <w:rStyle w:val="Hyperlink"/>
-          <w:rFonts w:ascii="Times New Roman" w:hAnsi="Times New Roman" w:cs="Times New Roman"/>
-          <w:color w:val="auto"/>
-          <w:sz w:val="24"/>
-          <w:szCs w:val="24"/>
-          <w:u w:val="none"/>
-          <w:shd w:val="clear" w:color="auto" w:fill="FFFFFF"/>
-        </w:rPr>
-        <w:instrText xml:space="preserve"> by this author" </w:instrText>
+        <w:instrText xml:space="preserve"> HYPERLINK "https://www-proquest-com.ezproxy.lib.ryerson.ca/indexinglinkhandler/sng/au/Apampa,+Olatunji/$N?accountid=13631" \o "Click to search for more items by this author" </w:instrText>
       </w:r>
       <w:r>
         <w:rPr>
@@ -6837,7 +6811,7 @@
           <w:color w:val="0E101A"/>
         </w:rPr>
       </w:pPr>
-      <w:bookmarkStart w:id="8" w:name="_Toc89457879"/>
+      <w:bookmarkStart w:id="7" w:name="_Toc89457879"/>
       <w:r>
         <w:lastRenderedPageBreak/>
         <w:t xml:space="preserve">Feature </w:t>
@@ -6869,7 +6843,7 @@
         </w:rPr>
         <w:t>campaign and customer profiling.</w:t>
       </w:r>
-      <w:bookmarkEnd w:id="8"/>
+      <w:bookmarkEnd w:id="7"/>
     </w:p>
     <w:p>
       <w:pPr>
@@ -7692,14 +7666,14 @@
           <w:lang w:eastAsia="en-CA"/>
         </w:rPr>
       </w:pPr>
-      <w:bookmarkStart w:id="9" w:name="_Toc89457880"/>
+      <w:bookmarkStart w:id="8" w:name="_Toc89457880"/>
       <w:r>
         <w:rPr>
           <w:lang w:eastAsia="en-CA"/>
         </w:rPr>
         <w:t>Tools and Technics</w:t>
       </w:r>
-      <w:bookmarkEnd w:id="9"/>
+      <w:bookmarkEnd w:id="8"/>
     </w:p>
     <w:p>
       <w:pPr>
@@ -8279,11 +8253,11 @@
           <w:lang w:val="en-US"/>
         </w:rPr>
       </w:pPr>
-      <w:bookmarkStart w:id="10" w:name="_Toc89457881"/>
+      <w:bookmarkStart w:id="9" w:name="_Toc89457881"/>
       <w:r>
         <w:t>Methodology</w:t>
       </w:r>
-      <w:bookmarkEnd w:id="10"/>
+      <w:bookmarkEnd w:id="9"/>
       <w:r>
         <w:rPr>
           <w:lang w:val="en-US"/>
@@ -8735,11 +8709,11 @@
       <w:pPr>
         <w:pStyle w:val="Heading2"/>
       </w:pPr>
-      <w:bookmarkStart w:id="11" w:name="_Toc89457882"/>
+      <w:bookmarkStart w:id="10" w:name="_Toc89457882"/>
       <w:r>
         <w:t>Data Description</w:t>
       </w:r>
-      <w:bookmarkEnd w:id="11"/>
+      <w:bookmarkEnd w:id="10"/>
     </w:p>
     <w:p>
       <w:pPr>
@@ -9408,98 +9382,481 @@
       <w:pPr>
         <w:pStyle w:val="Heading1"/>
       </w:pPr>
-      <w:bookmarkStart w:id="12" w:name="_Toc89457883"/>
+      <w:bookmarkStart w:id="11" w:name="_Toc89457883"/>
       <w:r>
         <w:t xml:space="preserve">Section 3: </w:t>
       </w:r>
       <w:r>
         <w:t>Final Results and Project Report</w:t>
+      </w:r>
+      <w:bookmarkEnd w:id="11"/>
+    </w:p>
+    <w:p>
+      <w:pPr>
+        <w:pStyle w:val="Heading2"/>
+      </w:pPr>
+      <w:bookmarkStart w:id="12" w:name="_Toc89457884"/>
+      <w:r>
+        <w:t>Exploratory Data Analysis and Cleaning</w:t>
       </w:r>
       <w:bookmarkEnd w:id="12"/>
     </w:p>
     <w:p>
       <w:pPr>
-        <w:pStyle w:val="Heading2"/>
-      </w:pPr>
-      <w:bookmarkStart w:id="13" w:name="_Toc89457884"/>
-      <w:r>
-        <w:t>Exploratory Data Analysis and Cleaning</w:t>
-      </w:r>
-      <w:bookmarkEnd w:id="13"/>
+        <w:spacing w:line="480" w:lineRule="auto"/>
+        <w:ind w:firstLine="720"/>
+        <w:rPr>
+          <w:rFonts w:ascii="Times New Roman" w:hAnsi="Times New Roman" w:cs="Times New Roman"/>
+          <w:sz w:val="24"/>
+          <w:szCs w:val="24"/>
+        </w:rPr>
+      </w:pPr>
+      <w:r>
+        <w:rPr>
+          <w:rFonts w:ascii="Times New Roman" w:hAnsi="Times New Roman" w:cs="Times New Roman"/>
+          <w:sz w:val="24"/>
+          <w:szCs w:val="24"/>
+        </w:rPr>
+        <w:t>There are no missing values in the data set</w:t>
+      </w:r>
+      <w:r>
+        <w:rPr>
+          <w:rFonts w:ascii="Times New Roman" w:hAnsi="Times New Roman" w:cs="Times New Roman"/>
+          <w:sz w:val="24"/>
+          <w:szCs w:val="24"/>
+        </w:rPr>
+        <w:t>,</w:t>
+      </w:r>
+      <w:r>
+        <w:rPr>
+          <w:rFonts w:ascii="Times New Roman" w:hAnsi="Times New Roman" w:cs="Times New Roman"/>
+          <w:sz w:val="24"/>
+          <w:szCs w:val="24"/>
+        </w:rPr>
+        <w:t xml:space="preserve"> but there was </w:t>
+      </w:r>
+      <w:r>
+        <w:rPr>
+          <w:rFonts w:ascii="Times New Roman" w:hAnsi="Times New Roman" w:cs="Times New Roman"/>
+          <w:sz w:val="24"/>
+          <w:szCs w:val="24"/>
+        </w:rPr>
+        <w:t>0</w:t>
+      </w:r>
+      <w:r>
+        <w:rPr>
+          <w:rFonts w:ascii="Times New Roman" w:hAnsi="Times New Roman" w:cs="Times New Roman"/>
+          <w:sz w:val="24"/>
+          <w:szCs w:val="24"/>
+        </w:rPr>
+        <w:t xml:space="preserve"> values</w:t>
+      </w:r>
+      <w:r>
+        <w:rPr>
+          <w:rFonts w:ascii="Times New Roman" w:hAnsi="Times New Roman" w:cs="Times New Roman"/>
+          <w:sz w:val="24"/>
+          <w:szCs w:val="24"/>
+        </w:rPr>
+        <w:t xml:space="preserve"> found</w:t>
+      </w:r>
+      <w:r>
+        <w:rPr>
+          <w:rFonts w:ascii="Times New Roman" w:hAnsi="Times New Roman" w:cs="Times New Roman"/>
+          <w:sz w:val="24"/>
+          <w:szCs w:val="24"/>
+        </w:rPr>
+        <w:t xml:space="preserve"> in attributes</w:t>
+      </w:r>
+      <w:r>
+        <w:rPr>
+          <w:rFonts w:ascii="Times New Roman" w:hAnsi="Times New Roman" w:cs="Times New Roman"/>
+          <w:sz w:val="24"/>
+          <w:szCs w:val="24"/>
+        </w:rPr>
+        <w:t>,</w:t>
+      </w:r>
+      <w:r>
+        <w:rPr>
+          <w:rFonts w:ascii="Times New Roman" w:hAnsi="Times New Roman" w:cs="Times New Roman"/>
+          <w:sz w:val="24"/>
+          <w:szCs w:val="24"/>
+        </w:rPr>
+        <w:t xml:space="preserve"> </w:t>
+      </w:r>
+      <w:r>
+        <w:rPr>
+          <w:rFonts w:ascii="Times New Roman" w:hAnsi="Times New Roman" w:cs="Times New Roman"/>
+          <w:sz w:val="24"/>
+          <w:szCs w:val="24"/>
+        </w:rPr>
+        <w:t xml:space="preserve">appearing 4 times in </w:t>
+      </w:r>
+      <w:r>
+        <w:rPr>
+          <w:rFonts w:ascii="Times New Roman" w:hAnsi="Times New Roman" w:cs="Times New Roman"/>
+          <w:sz w:val="24"/>
+          <w:szCs w:val="24"/>
+        </w:rPr>
+        <w:t>“duration”</w:t>
+      </w:r>
+      <w:r>
+        <w:rPr>
+          <w:rFonts w:ascii="Times New Roman" w:hAnsi="Times New Roman" w:cs="Times New Roman"/>
+          <w:sz w:val="24"/>
+          <w:szCs w:val="24"/>
+        </w:rPr>
+        <w:t>,</w:t>
+      </w:r>
+      <w:r>
+        <w:rPr>
+          <w:rFonts w:ascii="Times New Roman" w:hAnsi="Times New Roman" w:cs="Times New Roman"/>
+          <w:sz w:val="24"/>
+          <w:szCs w:val="24"/>
+        </w:rPr>
+        <w:t xml:space="preserve"> </w:t>
+      </w:r>
+      <w:r>
+        <w:rPr>
+          <w:rFonts w:ascii="Times New Roman" w:hAnsi="Times New Roman" w:cs="Times New Roman"/>
+          <w:sz w:val="24"/>
+          <w:szCs w:val="24"/>
+        </w:rPr>
+        <w:t>15 times in “</w:t>
+      </w:r>
+      <w:proofErr w:type="spellStart"/>
+      <w:r>
+        <w:rPr>
+          <w:rFonts w:ascii="Times New Roman" w:hAnsi="Times New Roman" w:cs="Times New Roman"/>
+          <w:sz w:val="24"/>
+          <w:szCs w:val="24"/>
+        </w:rPr>
+        <w:t>pdays</w:t>
+      </w:r>
+      <w:proofErr w:type="spellEnd"/>
+      <w:r>
+        <w:rPr>
+          <w:rFonts w:ascii="Times New Roman" w:hAnsi="Times New Roman" w:cs="Times New Roman"/>
+          <w:sz w:val="24"/>
+          <w:szCs w:val="24"/>
+        </w:rPr>
+        <w:t>”, and 35,563 times in</w:t>
+      </w:r>
+      <w:r>
+        <w:rPr>
+          <w:rFonts w:ascii="Times New Roman" w:hAnsi="Times New Roman" w:cs="Times New Roman"/>
+          <w:sz w:val="24"/>
+          <w:szCs w:val="24"/>
+        </w:rPr>
+        <w:t xml:space="preserve"> “previous”.</w:t>
+      </w:r>
+      <w:r>
+        <w:rPr>
+          <w:rFonts w:ascii="Times New Roman" w:hAnsi="Times New Roman" w:cs="Times New Roman"/>
+          <w:sz w:val="24"/>
+          <w:szCs w:val="24"/>
+        </w:rPr>
+        <w:t xml:space="preserve">  For </w:t>
+      </w:r>
+      <w:r>
+        <w:rPr>
+          <w:rFonts w:ascii="Times New Roman" w:hAnsi="Times New Roman" w:cs="Times New Roman"/>
+          <w:sz w:val="24"/>
+          <w:szCs w:val="24"/>
+        </w:rPr>
+        <w:t>“</w:t>
+      </w:r>
+      <w:r>
+        <w:rPr>
+          <w:rFonts w:ascii="Times New Roman" w:hAnsi="Times New Roman" w:cs="Times New Roman"/>
+          <w:sz w:val="24"/>
+          <w:szCs w:val="24"/>
+        </w:rPr>
+        <w:t>duration</w:t>
+      </w:r>
+      <w:r>
+        <w:rPr>
+          <w:rFonts w:ascii="Times New Roman" w:hAnsi="Times New Roman" w:cs="Times New Roman"/>
+          <w:sz w:val="24"/>
+          <w:szCs w:val="24"/>
+        </w:rPr>
+        <w:t>”,</w:t>
+      </w:r>
+      <w:r>
+        <w:rPr>
+          <w:rFonts w:ascii="Times New Roman" w:hAnsi="Times New Roman" w:cs="Times New Roman"/>
+          <w:sz w:val="24"/>
+          <w:szCs w:val="24"/>
+        </w:rPr>
+        <w:t xml:space="preserve"> I calculated the mean of 258.29 and I replaced all nulls with the mean of that column. I decided to drop the attribute of “</w:t>
+      </w:r>
+      <w:proofErr w:type="spellStart"/>
+      <w:r>
+        <w:rPr>
+          <w:rFonts w:ascii="Times New Roman" w:hAnsi="Times New Roman" w:cs="Times New Roman"/>
+          <w:sz w:val="24"/>
+          <w:szCs w:val="24"/>
+        </w:rPr>
+        <w:t>pdays</w:t>
+      </w:r>
+      <w:proofErr w:type="spellEnd"/>
+      <w:r>
+        <w:rPr>
+          <w:rFonts w:ascii="Times New Roman" w:hAnsi="Times New Roman" w:cs="Times New Roman"/>
+          <w:sz w:val="24"/>
+          <w:szCs w:val="24"/>
+        </w:rPr>
+        <w:t>”</w:t>
+      </w:r>
+      <w:r>
+        <w:rPr>
+          <w:rFonts w:ascii="Times New Roman" w:hAnsi="Times New Roman" w:cs="Times New Roman"/>
+          <w:sz w:val="24"/>
+          <w:szCs w:val="24"/>
+        </w:rPr>
+        <w:t>,</w:t>
+      </w:r>
+      <w:r>
+        <w:rPr>
+          <w:rFonts w:ascii="Times New Roman" w:hAnsi="Times New Roman" w:cs="Times New Roman"/>
+          <w:sz w:val="24"/>
+          <w:szCs w:val="24"/>
+        </w:rPr>
+        <w:t xml:space="preserve"> as there is not enough information for further analysis.</w:t>
+      </w:r>
+      <w:r>
+        <w:rPr>
+          <w:rFonts w:ascii="Times New Roman" w:hAnsi="Times New Roman" w:cs="Times New Roman"/>
+          <w:sz w:val="24"/>
+          <w:szCs w:val="24"/>
+        </w:rPr>
+        <w:t xml:space="preserve"> </w:t>
+      </w:r>
+      <w:r>
+        <w:rPr>
+          <w:rFonts w:ascii="Times New Roman" w:hAnsi="Times New Roman" w:cs="Times New Roman"/>
+          <w:sz w:val="24"/>
+          <w:szCs w:val="24"/>
+        </w:rPr>
+        <w:t>I</w:t>
+      </w:r>
+      <w:r>
+        <w:rPr>
+          <w:rFonts w:ascii="Times New Roman" w:hAnsi="Times New Roman" w:cs="Times New Roman"/>
+          <w:sz w:val="24"/>
+          <w:szCs w:val="24"/>
+        </w:rPr>
+        <w:t>t is observed that 999 makes 9</w:t>
+      </w:r>
+      <w:r>
+        <w:rPr>
+          <w:rFonts w:ascii="Times New Roman" w:hAnsi="Times New Roman" w:cs="Times New Roman"/>
+          <w:sz w:val="24"/>
+          <w:szCs w:val="24"/>
+        </w:rPr>
+        <w:t xml:space="preserve">6% of the values of the column, </w:t>
+      </w:r>
+      <w:r>
+        <w:rPr>
+          <w:rFonts w:ascii="Times New Roman" w:hAnsi="Times New Roman" w:cs="Times New Roman"/>
+          <w:sz w:val="24"/>
+          <w:szCs w:val="24"/>
+        </w:rPr>
+        <w:t xml:space="preserve">from attribute information 999 means </w:t>
+      </w:r>
+      <w:r>
+        <w:rPr>
+          <w:rFonts w:ascii="Times New Roman" w:hAnsi="Times New Roman" w:cs="Times New Roman"/>
+          <w:sz w:val="24"/>
+          <w:szCs w:val="24"/>
+        </w:rPr>
+        <w:t xml:space="preserve">the </w:t>
+      </w:r>
+      <w:r>
+        <w:rPr>
+          <w:rFonts w:ascii="Times New Roman" w:hAnsi="Times New Roman" w:cs="Times New Roman"/>
+          <w:sz w:val="24"/>
+          <w:szCs w:val="24"/>
+        </w:rPr>
+        <w:t>clie</w:t>
+      </w:r>
+      <w:r>
+        <w:rPr>
+          <w:rFonts w:ascii="Times New Roman" w:hAnsi="Times New Roman" w:cs="Times New Roman"/>
+          <w:sz w:val="24"/>
+          <w:szCs w:val="24"/>
+        </w:rPr>
+        <w:t xml:space="preserve">nt was not previously contacted. The “previous” </w:t>
+      </w:r>
+      <w:r>
+        <w:rPr>
+          <w:rFonts w:ascii="Times New Roman" w:hAnsi="Times New Roman" w:cs="Times New Roman"/>
+          <w:sz w:val="24"/>
+          <w:szCs w:val="24"/>
+        </w:rPr>
+        <w:t>attribute has</w:t>
+      </w:r>
+      <w:r>
+        <w:rPr>
+          <w:rFonts w:ascii="Times New Roman" w:hAnsi="Times New Roman" w:cs="Times New Roman"/>
+          <w:sz w:val="24"/>
+          <w:szCs w:val="24"/>
+        </w:rPr>
+        <w:t xml:space="preserve"> null 35,563 from the total </w:t>
+      </w:r>
+      <w:r>
+        <w:rPr>
+          <w:rFonts w:ascii="Times New Roman" w:hAnsi="Times New Roman" w:cs="Times New Roman"/>
+          <w:sz w:val="24"/>
+          <w:szCs w:val="24"/>
+        </w:rPr>
+        <w:t xml:space="preserve">observation </w:t>
+      </w:r>
+      <w:r>
+        <w:rPr>
+          <w:rFonts w:ascii="Times New Roman" w:hAnsi="Times New Roman" w:cs="Times New Roman"/>
+          <w:sz w:val="24"/>
+          <w:szCs w:val="24"/>
+        </w:rPr>
+        <w:t>of 41,188</w:t>
+      </w:r>
+      <w:r>
+        <w:rPr>
+          <w:rFonts w:ascii="Times New Roman" w:hAnsi="Times New Roman" w:cs="Times New Roman"/>
+          <w:sz w:val="24"/>
+          <w:szCs w:val="24"/>
+        </w:rPr>
+        <w:t xml:space="preserve">, </w:t>
+      </w:r>
+      <w:r>
+        <w:rPr>
+          <w:rFonts w:ascii="Times New Roman" w:hAnsi="Times New Roman" w:cs="Times New Roman"/>
+          <w:sz w:val="24"/>
+          <w:szCs w:val="24"/>
+        </w:rPr>
+        <w:t>s</w:t>
+      </w:r>
+      <w:r>
+        <w:rPr>
+          <w:rFonts w:ascii="Times New Roman" w:hAnsi="Times New Roman" w:cs="Times New Roman"/>
+          <w:sz w:val="24"/>
+          <w:szCs w:val="24"/>
+        </w:rPr>
+        <w:t>o I</w:t>
+      </w:r>
+      <w:r>
+        <w:rPr>
+          <w:rFonts w:ascii="Times New Roman" w:hAnsi="Times New Roman" w:cs="Times New Roman"/>
+          <w:sz w:val="24"/>
+          <w:szCs w:val="24"/>
+        </w:rPr>
+        <w:t xml:space="preserve"> </w:t>
+      </w:r>
+      <w:r>
+        <w:rPr>
+          <w:rFonts w:ascii="Times New Roman" w:hAnsi="Times New Roman" w:cs="Times New Roman"/>
+          <w:sz w:val="24"/>
+          <w:szCs w:val="24"/>
+        </w:rPr>
+        <w:t>dropped</w:t>
+      </w:r>
+      <w:r>
+        <w:rPr>
+          <w:rFonts w:ascii="Times New Roman" w:hAnsi="Times New Roman" w:cs="Times New Roman"/>
+          <w:sz w:val="24"/>
+          <w:szCs w:val="24"/>
+        </w:rPr>
+        <w:t xml:space="preserve"> this attribute</w:t>
+      </w:r>
+      <w:r>
+        <w:rPr>
+          <w:rFonts w:ascii="Times New Roman" w:hAnsi="Times New Roman" w:cs="Times New Roman"/>
+          <w:sz w:val="24"/>
+          <w:szCs w:val="24"/>
+        </w:rPr>
+        <w:t xml:space="preserve"> off.</w:t>
+      </w:r>
+      <w:r>
+        <w:rPr>
+          <w:rFonts w:ascii="Times New Roman" w:hAnsi="Times New Roman" w:cs="Times New Roman"/>
+          <w:sz w:val="24"/>
+          <w:szCs w:val="24"/>
+        </w:rPr>
+        <w:t xml:space="preserve"> </w:t>
+      </w:r>
+      <w:r>
+        <w:rPr>
+          <w:rFonts w:ascii="Times New Roman" w:hAnsi="Times New Roman" w:cs="Times New Roman"/>
+          <w:sz w:val="24"/>
+          <w:szCs w:val="24"/>
+        </w:rPr>
+        <w:t>In this research I used 2 same datasets that first one was used to train and test the model and the second data set was used to validate the model.</w:t>
+      </w:r>
     </w:p>
     <w:p>
       <w:pPr>
+        <w:pStyle w:val="Heading3"/>
+      </w:pPr>
+      <w:bookmarkStart w:id="13" w:name="_Toc89457885"/>
+      <w:r>
+        <w:t>Correlation</w:t>
+      </w:r>
+      <w:bookmarkEnd w:id="13"/>
+      <w:r>
+        <w:t xml:space="preserve"> </w:t>
+      </w:r>
+    </w:p>
+    <w:p>
+      <w:pPr>
         <w:spacing w:line="480" w:lineRule="auto"/>
         <w:ind w:firstLine="720"/>
         <w:rPr>
           <w:rFonts w:ascii="Times New Roman" w:hAnsi="Times New Roman" w:cs="Times New Roman"/>
-          <w:sz w:val="24"/>
-          <w:szCs w:val="24"/>
-        </w:rPr>
-      </w:pPr>
-      <w:r>
-        <w:rPr>
-          <w:rFonts w:ascii="Times New Roman" w:hAnsi="Times New Roman" w:cs="Times New Roman"/>
-          <w:sz w:val="24"/>
-          <w:szCs w:val="24"/>
-        </w:rPr>
-        <w:t>There are no missing values in the data set</w:t>
-      </w:r>
-      <w:r>
-        <w:rPr>
-          <w:rFonts w:ascii="Times New Roman" w:hAnsi="Times New Roman" w:cs="Times New Roman"/>
-          <w:sz w:val="24"/>
-          <w:szCs w:val="24"/>
-        </w:rPr>
-        <w:t>,</w:t>
-      </w:r>
-      <w:r>
-        <w:rPr>
-          <w:rFonts w:ascii="Times New Roman" w:hAnsi="Times New Roman" w:cs="Times New Roman"/>
-          <w:sz w:val="24"/>
-          <w:szCs w:val="24"/>
-        </w:rPr>
-        <w:t xml:space="preserve"> but there was </w:t>
-      </w:r>
-      <w:r>
-        <w:rPr>
-          <w:rFonts w:ascii="Times New Roman" w:hAnsi="Times New Roman" w:cs="Times New Roman"/>
-          <w:sz w:val="24"/>
-          <w:szCs w:val="24"/>
-        </w:rPr>
-        <w:t>0</w:t>
-      </w:r>
-      <w:r>
-        <w:rPr>
-          <w:rFonts w:ascii="Times New Roman" w:hAnsi="Times New Roman" w:cs="Times New Roman"/>
-          <w:sz w:val="24"/>
-          <w:szCs w:val="24"/>
-        </w:rPr>
-        <w:t xml:space="preserve"> values</w:t>
-      </w:r>
-      <w:r>
-        <w:rPr>
-          <w:rFonts w:ascii="Times New Roman" w:hAnsi="Times New Roman" w:cs="Times New Roman"/>
-          <w:sz w:val="24"/>
-          <w:szCs w:val="24"/>
-        </w:rPr>
-        <w:t xml:space="preserve"> found</w:t>
-      </w:r>
-      <w:r>
-        <w:rPr>
-          <w:rFonts w:ascii="Times New Roman" w:hAnsi="Times New Roman" w:cs="Times New Roman"/>
-          <w:sz w:val="24"/>
-          <w:szCs w:val="24"/>
-        </w:rPr>
-        <w:t xml:space="preserve"> in attributes</w:t>
-      </w:r>
-      <w:r>
-        <w:rPr>
-          <w:rFonts w:ascii="Times New Roman" w:hAnsi="Times New Roman" w:cs="Times New Roman"/>
-          <w:sz w:val="24"/>
-          <w:szCs w:val="24"/>
-        </w:rPr>
-        <w:t>,</w:t>
+          <w:b/>
+          <w:sz w:val="24"/>
+          <w:szCs w:val="24"/>
+        </w:rPr>
+      </w:pPr>
+      <w:r>
+        <w:rPr>
+          <w:rFonts w:ascii="Times New Roman" w:hAnsi="Times New Roman" w:cs="Times New Roman"/>
+          <w:sz w:val="24"/>
+          <w:szCs w:val="24"/>
+        </w:rPr>
+        <w:t>The dataset has been cleansed by removing attributes that show a high correlation</w:t>
+      </w:r>
+      <w:r>
+        <w:rPr>
+          <w:rFonts w:ascii="Times New Roman" w:hAnsi="Times New Roman" w:cs="Times New Roman"/>
+          <w:sz w:val="24"/>
+          <w:szCs w:val="24"/>
+        </w:rPr>
+        <w:t xml:space="preserve"> 'emp.var.rate','euribor3m'. </w:t>
+      </w:r>
+      <w:r>
+        <w:rPr>
+          <w:rFonts w:ascii="Times New Roman" w:hAnsi="Times New Roman" w:cs="Times New Roman"/>
+          <w:sz w:val="24"/>
+          <w:szCs w:val="24"/>
+        </w:rPr>
+        <w:t>'</w:t>
+      </w:r>
+      <w:proofErr w:type="spellStart"/>
+      <w:r>
+        <w:rPr>
+          <w:rFonts w:ascii="Times New Roman" w:hAnsi="Times New Roman" w:cs="Times New Roman"/>
+          <w:sz w:val="24"/>
+          <w:szCs w:val="24"/>
+        </w:rPr>
+        <w:t>cons.conf.idx</w:t>
+      </w:r>
+      <w:proofErr w:type="spellEnd"/>
+      <w:r>
+        <w:rPr>
+          <w:rFonts w:ascii="Times New Roman" w:hAnsi="Times New Roman" w:cs="Times New Roman"/>
+          <w:sz w:val="24"/>
+          <w:szCs w:val="24"/>
+        </w:rPr>
+        <w:t>'</w:t>
       </w:r>
       <w:r>
         <w:rPr>
@@ -9515,374 +9872,49 @@
           <w:sz w:val="24"/>
           <w:szCs w:val="24"/>
         </w:rPr>
-        <w:t xml:space="preserve">appearing 4 times in </w:t>
-      </w:r>
-      <w:r>
-        <w:rPr>
-          <w:rFonts w:ascii="Times New Roman" w:hAnsi="Times New Roman" w:cs="Times New Roman"/>
-          <w:sz w:val="24"/>
-          <w:szCs w:val="24"/>
-        </w:rPr>
-        <w:t>“duration”</w:t>
-      </w:r>
-      <w:r>
-        <w:rPr>
-          <w:rFonts w:ascii="Times New Roman" w:hAnsi="Times New Roman" w:cs="Times New Roman"/>
-          <w:sz w:val="24"/>
-          <w:szCs w:val="24"/>
-        </w:rPr>
-        <w:t>,</w:t>
-      </w:r>
-      <w:r>
-        <w:rPr>
-          <w:rFonts w:ascii="Times New Roman" w:hAnsi="Times New Roman" w:cs="Times New Roman"/>
-          <w:sz w:val="24"/>
-          <w:szCs w:val="24"/>
-        </w:rPr>
-        <w:t xml:space="preserve"> </w:t>
-      </w:r>
-      <w:r>
-        <w:rPr>
-          <w:rFonts w:ascii="Times New Roman" w:hAnsi="Times New Roman" w:cs="Times New Roman"/>
-          <w:sz w:val="24"/>
-          <w:szCs w:val="24"/>
-        </w:rPr>
-        <w:t>15 times in “</w:t>
-      </w:r>
-      <w:proofErr w:type="spellStart"/>
-      <w:r>
-        <w:rPr>
-          <w:rFonts w:ascii="Times New Roman" w:hAnsi="Times New Roman" w:cs="Times New Roman"/>
-          <w:sz w:val="24"/>
-          <w:szCs w:val="24"/>
-        </w:rPr>
-        <w:t>pdays</w:t>
-      </w:r>
-      <w:proofErr w:type="spellEnd"/>
-      <w:r>
-        <w:rPr>
-          <w:rFonts w:ascii="Times New Roman" w:hAnsi="Times New Roman" w:cs="Times New Roman"/>
-          <w:sz w:val="24"/>
-          <w:szCs w:val="24"/>
-        </w:rPr>
-        <w:t>”, and 35,563 times in</w:t>
-      </w:r>
-      <w:r>
-        <w:rPr>
-          <w:rFonts w:ascii="Times New Roman" w:hAnsi="Times New Roman" w:cs="Times New Roman"/>
-          <w:sz w:val="24"/>
-          <w:szCs w:val="24"/>
-        </w:rPr>
-        <w:t xml:space="preserve"> “previous”.</w:t>
-      </w:r>
-      <w:r>
-        <w:rPr>
-          <w:rFonts w:ascii="Times New Roman" w:hAnsi="Times New Roman" w:cs="Times New Roman"/>
-          <w:sz w:val="24"/>
-          <w:szCs w:val="24"/>
-        </w:rPr>
-        <w:t xml:space="preserve">  For </w:t>
-      </w:r>
-      <w:r>
-        <w:rPr>
-          <w:rFonts w:ascii="Times New Roman" w:hAnsi="Times New Roman" w:cs="Times New Roman"/>
-          <w:sz w:val="24"/>
-          <w:szCs w:val="24"/>
-        </w:rPr>
-        <w:t>“</w:t>
-      </w:r>
-      <w:r>
-        <w:rPr>
-          <w:rFonts w:ascii="Times New Roman" w:hAnsi="Times New Roman" w:cs="Times New Roman"/>
-          <w:sz w:val="24"/>
-          <w:szCs w:val="24"/>
-        </w:rPr>
-        <w:t>duration</w:t>
-      </w:r>
-      <w:r>
-        <w:rPr>
-          <w:rFonts w:ascii="Times New Roman" w:hAnsi="Times New Roman" w:cs="Times New Roman"/>
-          <w:sz w:val="24"/>
-          <w:szCs w:val="24"/>
-        </w:rPr>
-        <w:t>”,</w:t>
-      </w:r>
-      <w:r>
-        <w:rPr>
-          <w:rFonts w:ascii="Times New Roman" w:hAnsi="Times New Roman" w:cs="Times New Roman"/>
-          <w:sz w:val="24"/>
-          <w:szCs w:val="24"/>
-        </w:rPr>
-        <w:t xml:space="preserve"> I calculated the mean of 258.29 and I replaced all nulls with the mean of that column. I decided to drop the attribute of “</w:t>
-      </w:r>
-      <w:proofErr w:type="spellStart"/>
-      <w:r>
-        <w:rPr>
-          <w:rFonts w:ascii="Times New Roman" w:hAnsi="Times New Roman" w:cs="Times New Roman"/>
-          <w:sz w:val="24"/>
-          <w:szCs w:val="24"/>
-        </w:rPr>
-        <w:t>pdays</w:t>
-      </w:r>
-      <w:proofErr w:type="spellEnd"/>
-      <w:r>
-        <w:rPr>
-          <w:rFonts w:ascii="Times New Roman" w:hAnsi="Times New Roman" w:cs="Times New Roman"/>
-          <w:sz w:val="24"/>
-          <w:szCs w:val="24"/>
-        </w:rPr>
-        <w:t>”</w:t>
-      </w:r>
-      <w:r>
-        <w:rPr>
-          <w:rFonts w:ascii="Times New Roman" w:hAnsi="Times New Roman" w:cs="Times New Roman"/>
-          <w:sz w:val="24"/>
-          <w:szCs w:val="24"/>
-        </w:rPr>
-        <w:t>,</w:t>
-      </w:r>
-      <w:r>
-        <w:rPr>
-          <w:rFonts w:ascii="Times New Roman" w:hAnsi="Times New Roman" w:cs="Times New Roman"/>
-          <w:sz w:val="24"/>
-          <w:szCs w:val="24"/>
-        </w:rPr>
-        <w:t xml:space="preserve"> as there is not enough information for further analysis.</w:t>
-      </w:r>
-      <w:r>
-        <w:rPr>
-          <w:rFonts w:ascii="Times New Roman" w:hAnsi="Times New Roman" w:cs="Times New Roman"/>
-          <w:sz w:val="24"/>
-          <w:szCs w:val="24"/>
-        </w:rPr>
-        <w:t xml:space="preserve"> </w:t>
-      </w:r>
-      <w:r>
-        <w:rPr>
-          <w:rFonts w:ascii="Times New Roman" w:hAnsi="Times New Roman" w:cs="Times New Roman"/>
-          <w:sz w:val="24"/>
-          <w:szCs w:val="24"/>
-        </w:rPr>
-        <w:t>I</w:t>
-      </w:r>
-      <w:r>
-        <w:rPr>
-          <w:rFonts w:ascii="Times New Roman" w:hAnsi="Times New Roman" w:cs="Times New Roman"/>
-          <w:sz w:val="24"/>
-          <w:szCs w:val="24"/>
-        </w:rPr>
-        <w:t>t is observed that 999 makes 9</w:t>
-      </w:r>
-      <w:r>
-        <w:rPr>
-          <w:rFonts w:ascii="Times New Roman" w:hAnsi="Times New Roman" w:cs="Times New Roman"/>
-          <w:sz w:val="24"/>
-          <w:szCs w:val="24"/>
-        </w:rPr>
-        <w:t xml:space="preserve">6% of the values of the column, </w:t>
-      </w:r>
-      <w:r>
-        <w:rPr>
-          <w:rFonts w:ascii="Times New Roman" w:hAnsi="Times New Roman" w:cs="Times New Roman"/>
-          <w:sz w:val="24"/>
-          <w:szCs w:val="24"/>
-        </w:rPr>
-        <w:t xml:space="preserve">from attribute information 999 means </w:t>
-      </w:r>
-      <w:r>
-        <w:rPr>
-          <w:rFonts w:ascii="Times New Roman" w:hAnsi="Times New Roman" w:cs="Times New Roman"/>
-          <w:sz w:val="24"/>
-          <w:szCs w:val="24"/>
-        </w:rPr>
-        <w:t xml:space="preserve">the </w:t>
-      </w:r>
-      <w:r>
-        <w:rPr>
-          <w:rFonts w:ascii="Times New Roman" w:hAnsi="Times New Roman" w:cs="Times New Roman"/>
-          <w:sz w:val="24"/>
-          <w:szCs w:val="24"/>
-        </w:rPr>
-        <w:t>clie</w:t>
-      </w:r>
-      <w:r>
-        <w:rPr>
-          <w:rFonts w:ascii="Times New Roman" w:hAnsi="Times New Roman" w:cs="Times New Roman"/>
-          <w:sz w:val="24"/>
-          <w:szCs w:val="24"/>
-        </w:rPr>
-        <w:t xml:space="preserve">nt was not previously contacted. The “previous” </w:t>
-      </w:r>
-      <w:r>
-        <w:rPr>
-          <w:rFonts w:ascii="Times New Roman" w:hAnsi="Times New Roman" w:cs="Times New Roman"/>
-          <w:sz w:val="24"/>
-          <w:szCs w:val="24"/>
-        </w:rPr>
-        <w:t>attribute has</w:t>
-      </w:r>
-      <w:r>
-        <w:rPr>
-          <w:rFonts w:ascii="Times New Roman" w:hAnsi="Times New Roman" w:cs="Times New Roman"/>
-          <w:sz w:val="24"/>
-          <w:szCs w:val="24"/>
-        </w:rPr>
-        <w:t xml:space="preserve"> null 35,563 from the total </w:t>
-      </w:r>
-      <w:r>
-        <w:rPr>
-          <w:rFonts w:ascii="Times New Roman" w:hAnsi="Times New Roman" w:cs="Times New Roman"/>
-          <w:sz w:val="24"/>
-          <w:szCs w:val="24"/>
-        </w:rPr>
-        <w:t xml:space="preserve">observation </w:t>
-      </w:r>
-      <w:r>
-        <w:rPr>
-          <w:rFonts w:ascii="Times New Roman" w:hAnsi="Times New Roman" w:cs="Times New Roman"/>
-          <w:sz w:val="24"/>
-          <w:szCs w:val="24"/>
-        </w:rPr>
-        <w:t>of 41,188</w:t>
-      </w:r>
-      <w:r>
-        <w:rPr>
-          <w:rFonts w:ascii="Times New Roman" w:hAnsi="Times New Roman" w:cs="Times New Roman"/>
-          <w:sz w:val="24"/>
-          <w:szCs w:val="24"/>
-        </w:rPr>
-        <w:t xml:space="preserve">, </w:t>
-      </w:r>
-      <w:r>
-        <w:rPr>
-          <w:rFonts w:ascii="Times New Roman" w:hAnsi="Times New Roman" w:cs="Times New Roman"/>
-          <w:sz w:val="24"/>
-          <w:szCs w:val="24"/>
-        </w:rPr>
-        <w:t>s</w:t>
-      </w:r>
-      <w:r>
-        <w:rPr>
-          <w:rFonts w:ascii="Times New Roman" w:hAnsi="Times New Roman" w:cs="Times New Roman"/>
-          <w:sz w:val="24"/>
-          <w:szCs w:val="24"/>
-        </w:rPr>
-        <w:t>o I</w:t>
-      </w:r>
-      <w:r>
-        <w:rPr>
-          <w:rFonts w:ascii="Times New Roman" w:hAnsi="Times New Roman" w:cs="Times New Roman"/>
-          <w:sz w:val="24"/>
-          <w:szCs w:val="24"/>
-        </w:rPr>
-        <w:t xml:space="preserve"> </w:t>
-      </w:r>
-      <w:r>
-        <w:rPr>
-          <w:rFonts w:ascii="Times New Roman" w:hAnsi="Times New Roman" w:cs="Times New Roman"/>
-          <w:sz w:val="24"/>
-          <w:szCs w:val="24"/>
-        </w:rPr>
-        <w:t>dropped</w:t>
-      </w:r>
-      <w:r>
-        <w:rPr>
-          <w:rFonts w:ascii="Times New Roman" w:hAnsi="Times New Roman" w:cs="Times New Roman"/>
-          <w:sz w:val="24"/>
-          <w:szCs w:val="24"/>
-        </w:rPr>
-        <w:t xml:space="preserve"> this attribute</w:t>
-      </w:r>
-      <w:r>
-        <w:rPr>
-          <w:rFonts w:ascii="Times New Roman" w:hAnsi="Times New Roman" w:cs="Times New Roman"/>
-          <w:sz w:val="24"/>
-          <w:szCs w:val="24"/>
-        </w:rPr>
-        <w:t xml:space="preserve"> off.</w:t>
-      </w:r>
-      <w:r>
-        <w:rPr>
-          <w:rFonts w:ascii="Times New Roman" w:hAnsi="Times New Roman" w:cs="Times New Roman"/>
-          <w:sz w:val="24"/>
-          <w:szCs w:val="24"/>
-        </w:rPr>
-        <w:t xml:space="preserve"> </w:t>
-      </w:r>
-      <w:r>
-        <w:rPr>
-          <w:rFonts w:ascii="Times New Roman" w:hAnsi="Times New Roman" w:cs="Times New Roman"/>
-          <w:sz w:val="24"/>
-          <w:szCs w:val="24"/>
-        </w:rPr>
-        <w:t>In this research I used 2 same datasets that first one was used to train and test the model and the second data set was used to validate the model.</w:t>
-      </w:r>
-    </w:p>
-    <w:p>
-      <w:pPr>
-        <w:pStyle w:val="Heading3"/>
-      </w:pPr>
-      <w:bookmarkStart w:id="14" w:name="_Toc89457885"/>
-      <w:r>
-        <w:t>Correlation</w:t>
-      </w:r>
+        <w:t xml:space="preserve">which </w:t>
+      </w:r>
+      <w:r>
+        <w:rPr>
+          <w:rFonts w:ascii="Times New Roman" w:hAnsi="Times New Roman" w:cs="Times New Roman"/>
+          <w:sz w:val="24"/>
+          <w:szCs w:val="24"/>
+        </w:rPr>
+        <w:t>has a weak correlation but was delete</w:t>
+      </w:r>
+      <w:r>
+        <w:rPr>
+          <w:rFonts w:ascii="Times New Roman" w:hAnsi="Times New Roman" w:cs="Times New Roman"/>
+          <w:sz w:val="24"/>
+          <w:szCs w:val="24"/>
+        </w:rPr>
+        <w:t>d</w:t>
+      </w:r>
+      <w:r>
+        <w:rPr>
+          <w:rFonts w:ascii="Times New Roman" w:hAnsi="Times New Roman" w:cs="Times New Roman"/>
+          <w:sz w:val="24"/>
+          <w:szCs w:val="24"/>
+        </w:rPr>
+        <w:t xml:space="preserve"> because I had </w:t>
+      </w:r>
+      <w:r>
+        <w:rPr>
+          <w:rFonts w:ascii="Times New Roman" w:hAnsi="Times New Roman" w:cs="Times New Roman"/>
+          <w:sz w:val="24"/>
+          <w:szCs w:val="24"/>
+        </w:rPr>
+        <w:t>an error</w:t>
+      </w:r>
+      <w:bookmarkStart w:id="14" w:name="_GoBack"/>
       <w:bookmarkEnd w:id="14"/>
       <w:r>
-        <w:t xml:space="preserve"> </w:t>
-      </w:r>
-    </w:p>
-    <w:p>
-      <w:pPr>
-        <w:spacing w:line="480" w:lineRule="auto"/>
-        <w:ind w:firstLine="720"/>
-        <w:rPr>
-          <w:rFonts w:ascii="Times New Roman" w:hAnsi="Times New Roman" w:cs="Times New Roman"/>
-          <w:b/>
-          <w:sz w:val="24"/>
-          <w:szCs w:val="24"/>
-        </w:rPr>
-      </w:pPr>
-      <w:r>
-        <w:rPr>
-          <w:rFonts w:ascii="Times New Roman" w:hAnsi="Times New Roman" w:cs="Times New Roman"/>
-          <w:sz w:val="24"/>
-          <w:szCs w:val="24"/>
-        </w:rPr>
-        <w:t>The dataset has been cleansed by removing attributes that show a high correlation</w:t>
-      </w:r>
-      <w:r>
-        <w:rPr>
-          <w:rFonts w:ascii="Times New Roman" w:hAnsi="Times New Roman" w:cs="Times New Roman"/>
-          <w:sz w:val="24"/>
-          <w:szCs w:val="24"/>
-        </w:rPr>
-        <w:t xml:space="preserve"> 'emp.var.rate','euribor3m', and '</w:t>
-      </w:r>
-      <w:proofErr w:type="spellStart"/>
-      <w:r>
-        <w:rPr>
-          <w:rFonts w:ascii="Times New Roman" w:hAnsi="Times New Roman" w:cs="Times New Roman"/>
-          <w:sz w:val="24"/>
-          <w:szCs w:val="24"/>
-        </w:rPr>
-        <w:t>cons.conf.idx</w:t>
-      </w:r>
-      <w:proofErr w:type="spellEnd"/>
-      <w:r>
-        <w:rPr>
-          <w:rFonts w:ascii="Times New Roman" w:hAnsi="Times New Roman" w:cs="Times New Roman"/>
-          <w:sz w:val="24"/>
-          <w:szCs w:val="24"/>
-        </w:rPr>
-        <w:t>'</w:t>
-      </w:r>
-      <w:r>
-        <w:rPr>
-          <w:rFonts w:ascii="Times New Roman" w:hAnsi="Times New Roman" w:cs="Times New Roman"/>
-          <w:sz w:val="24"/>
-          <w:szCs w:val="24"/>
-        </w:rPr>
-        <w:t xml:space="preserve">. </w:t>
+        <w:rPr>
+          <w:rFonts w:ascii="Times New Roman" w:hAnsi="Times New Roman" w:cs="Times New Roman"/>
+          <w:sz w:val="24"/>
+          <w:szCs w:val="24"/>
+        </w:rPr>
+        <w:t xml:space="preserve"> with this variable when modeling. </w:t>
       </w:r>
       <w:r>
         <w:rPr>
@@ -17213,7 +17245,23 @@
           <w:sz w:val="24"/>
           <w:szCs w:val="24"/>
         </w:rPr>
-        <w:t>evaluated its performance on the test set using the same selected metrics. Thirdly, trained the same classification algorithm on features that were selected by Embedded Methods of LASSO Regularization (L1)</w:t>
+        <w:t>evaluated its performance on the test set using the same selected metrics. Thirdly, trained the same classification algorithm on features that w</w:t>
+      </w:r>
+      <w:r>
+        <w:rPr>
+          <w:rFonts w:ascii="Times New Roman" w:hAnsi="Times New Roman" w:cs="Times New Roman"/>
+          <w:sz w:val="24"/>
+          <w:szCs w:val="24"/>
+        </w:rPr>
+        <w:t>ere selected by Embedded Method</w:t>
+      </w:r>
+      <w:r>
+        <w:rPr>
+          <w:rFonts w:ascii="Times New Roman" w:hAnsi="Times New Roman" w:cs="Times New Roman"/>
+          <w:sz w:val="24"/>
+          <w:szCs w:val="24"/>
+        </w:rPr>
+        <w:t xml:space="preserve"> of LASSO Regularization (L1)</w:t>
       </w:r>
       <w:r>
         <w:rPr>
@@ -29891,7 +29939,7 @@
           <w:rPr>
             <w:noProof/>
           </w:rPr>
-          <w:t>21</w:t>
+          <w:t>26</w:t>
         </w:r>
         <w:r>
           <w:rPr>
@@ -33562,7 +33610,7 @@
 </file>
 
 <file path=customXml/itemProps1.xml><?xml version="1.0" encoding="utf-8"?>
-<ds:datastoreItem xmlns:ds="http://schemas.openxmlformats.org/officeDocument/2006/customXml" ds:itemID="{41CBB9FB-9F2F-4595-815E-9D5E80418472}">
+<ds:datastoreItem xmlns:ds="http://schemas.openxmlformats.org/officeDocument/2006/customXml" ds:itemID="{DB627A51-595B-4049-AFE0-21FBC101EF17}">
   <ds:schemaRefs>
     <ds:schemaRef ds:uri="http://schemas.openxmlformats.org/officeDocument/2006/bibliography"/>
   </ds:schemaRefs>

</xml_diff>